<commit_message>
Adds final draft of proposal and commitment agreement
</commit_message>
<xml_diff>
--- a/docs/Proposal_group_9.docx
+++ b/docs/Proposal_group_9.docx
@@ -70,13 +70,8 @@
     </w:p>
     <w:p>
       <w:r>
-        <w:t xml:space="preserve">Jonas </w:t>
-      </w:r>
-      <w:proofErr w:type="spellStart"/>
-      <w:r>
-        <w:t>Bürge</w:t>
-      </w:r>
-      <w:proofErr w:type="spellEnd"/>
+        <w:t>Jonas Bürge</w:t>
+      </w:r>
     </w:p>
     <w:p>
       <w:pPr>
@@ -140,9 +135,6 @@
     </w:p>
     <w:p>
       <w:r>
-        <w:rPr>
-          <w:lang w:val="en-CH"/>
-        </w:rPr>
         <w:t xml:space="preserve">For initial training we </w:t>
       </w:r>
       <w:r>
@@ -152,9 +144,6 @@
         <w:t>35’887 48x48</w:t>
       </w:r>
       <w:r>
-        <w:rPr>
-          <w:lang w:val="en-CH"/>
-        </w:rPr>
         <w:t>-</w:t>
       </w:r>
       <w:r>
@@ -164,9 +153,6 @@
         <w:t xml:space="preserve"> face</w:t>
       </w:r>
       <w:r>
-        <w:rPr>
-          <w:lang w:val="en-CH"/>
-        </w:rPr>
         <w:t>s expressing various emotions. The emotions are categorized into angry, disgust, fear, happy, neutral, sad and surprise</w:t>
       </w:r>
       <w:r>
@@ -174,17 +160,15 @@
       </w:r>
     </w:p>
     <w:p>
-      <w:pPr>
-        <w:rPr>
-          <w:lang w:val="en-CH"/>
-        </w:rPr>
-      </w:pPr>
-      <w:r>
-        <w:rPr>
-          <w:lang w:val="en-CH"/>
-        </w:rPr>
+      <w:r>
         <w:t>The dataset is split into a training set containing 28’709 images and a testing set containing 7’178 images.</w:t>
       </w:r>
+      <w:r>
+        <w:rPr>
+          <w:rStyle w:val="FootnoteReference"/>
+        </w:rPr>
+        <w:footnoteReference w:id="1"/>
+      </w:r>
     </w:p>
     <w:p>
       <w:pPr>
@@ -203,66 +187,51 @@
     <w:p>
       <w:pPr>
         <w:rPr>
-          <w:i/>
           <w:iCs/>
           <w:lang w:val="en-US"/>
         </w:rPr>
       </w:pPr>
       <w:r>
         <w:rPr>
-          <w:i/>
           <w:iCs/>
           <w:lang w:val="en-US"/>
         </w:rPr>
-        <w:t xml:space="preserve">Describe which tool you plan to use and how. For </w:t>
-      </w:r>
-      <w:r>
-        <w:rPr>
-          <w:i/>
+        <w:t>We are planning to use Google Cloud where we get $300 worth of credits</w:t>
+      </w:r>
+      <w:r>
+        <w:rPr>
           <w:iCs/>
           <w:lang w:val="en-US"/>
         </w:rPr>
-        <w:t>example,</w:t>
-      </w:r>
-      <w:r>
-        <w:rPr>
-          <w:i/>
+        <w:t xml:space="preserve"> for free</w:t>
+      </w:r>
+      <w:r>
+        <w:rPr>
           <w:iCs/>
           <w:lang w:val="en-US"/>
         </w:rPr>
-        <w:t xml:space="preserve"> you may decide to do the greatest part of your training on your laptop and just run some final larger runs on the cloud, or maybe do only hyperparameter tuning in the cloud. </w:t>
-      </w:r>
-      <w:r>
-        <w:rPr>
-          <w:i/>
+        <w:t>.</w:t>
+      </w:r>
+      <w:r>
+        <w:rPr>
           <w:iCs/>
           <w:lang w:val="en-US"/>
         </w:rPr>
-        <w:t>It is ok if your final approach will be different than what you describe here. The goal of this document is to give you a more concrete starting point.</w:t>
-      </w:r>
-      <w:r>
-        <w:rPr>
-          <w:i/>
+        <w:t xml:space="preserve"> Google Colab which runs on Google Cloud server </w:t>
+      </w:r>
+      <w:r>
+        <w:rPr>
           <w:iCs/>
           <w:lang w:val="en-US"/>
         </w:rPr>
-        <w:t xml:space="preserve"> Keep in mind that it is good practice to do some cost management and planning in the cloud, so you can describe </w:t>
-      </w:r>
-      <w:r>
-        <w:rPr>
-          <w:i/>
+        <w:t>leverage the power of Google hardware, including GPUs and TPUs</w:t>
+      </w:r>
+      <w:r>
+        <w:rPr>
           <w:iCs/>
           <w:lang w:val="en-US"/>
         </w:rPr>
-        <w:t>how you plan to do this</w:t>
-      </w:r>
-      <w:r>
-        <w:rPr>
-          <w:i/>
-          <w:iCs/>
-          <w:lang w:val="en-US"/>
-        </w:rPr>
-        <w:t xml:space="preserve"> too (very shortly).</w:t>
+        <w:t xml:space="preserve"> but because of limited free usage of said hardware we plan to use this service only for the final large trainings. We also plan to store our datasets on the cloud. Google offers 5 GB of free storage.</w:t>
       </w:r>
     </w:p>
     <w:p>
@@ -280,21 +249,16 @@
       </w:r>
     </w:p>
     <w:p>
-      <w:pPr>
-        <w:rPr>
-          <w:lang w:val="en-CH"/>
-        </w:rPr>
-      </w:pPr>
-      <w:r>
-        <w:rPr>
-          <w:lang w:val="en-CH"/>
-        </w:rPr>
-        <w:t>We are using the Kanban Tool provided by GitHub</w:t>
-      </w:r>
-      <w:r>
-        <w:rPr>
-          <w:lang w:val="en-CH"/>
-        </w:rPr>
+      <w:r>
+        <w:t xml:space="preserve">We are using the Kanban </w:t>
+      </w:r>
+      <w:r>
+        <w:t>t</w:t>
+      </w:r>
+      <w:r>
+        <w:t>ool provided by GitHub</w:t>
+      </w:r>
+      <w:r>
         <w:t>.</w:t>
       </w:r>
     </w:p>
@@ -316,21 +280,161 @@
     <w:p>
       <w:pPr>
         <w:rPr>
-          <w:i/>
           <w:iCs/>
           <w:lang w:val="en-US"/>
         </w:rPr>
       </w:pPr>
       <w:r>
         <w:rPr>
-          <w:i/>
           <w:iCs/>
           <w:lang w:val="en-US"/>
         </w:rPr>
-        <w:t>Describe shortly how you will use the experiment tracking tool and which one you plan to use.</w:t>
+        <w:t>We will be using Weights &amp; Biases (</w:t>
+      </w:r>
+      <w:r>
+        <w:rPr>
+          <w:iCs/>
+          <w:lang w:val="en-US"/>
+        </w:rPr>
+        <w:t>wandb</w:t>
+      </w:r>
+      <w:r>
+        <w:rPr>
+          <w:iCs/>
+          <w:lang w:val="en-US"/>
+        </w:rPr>
+        <w:t xml:space="preserve">) to track our experiments throughout this data science project. </w:t>
+      </w:r>
+      <w:r>
+        <w:rPr>
+          <w:iCs/>
+          <w:lang w:val="en-US"/>
+        </w:rPr>
+        <w:t>This tool</w:t>
+      </w:r>
+      <w:r>
+        <w:rPr>
+          <w:iCs/>
+          <w:lang w:val="en-US"/>
+        </w:rPr>
+        <w:t xml:space="preserve"> will allow us to log key metrics, visualize performance trends, and compare different model runs. This will facilitate efficient experimentation and analysis of our machine learning models.</w:t>
+      </w:r>
+      <w:r>
+        <w:rPr>
+          <w:iCs/>
+          <w:lang w:val="en-US"/>
+        </w:rPr>
+        <w:t xml:space="preserve"> Weights &amp; Biases is free to use for students.</w:t>
+      </w:r>
+    </w:p>
+    <w:p>
+      <w:pPr>
+        <w:rPr>
+          <w:iCs/>
+          <w:lang w:val="en-US"/>
+        </w:rPr>
+      </w:pPr>
+    </w:p>
+    <w:p>
+      <w:pPr>
+        <w:pStyle w:val="Heading1"/>
+        <w:rPr>
+          <w:lang w:val="en-US"/>
+        </w:rPr>
+      </w:pPr>
+      <w:r>
+        <w:rPr>
+          <w:lang w:val="en-US"/>
+        </w:rPr>
+        <w:t>References</w:t>
+      </w:r>
+    </w:p>
+    <w:p>
+      <w:pPr>
+        <w:rPr>
+          <w:lang w:val="en-US"/>
+        </w:rPr>
+      </w:pPr>
+      <w:r>
+        <w:rPr>
+          <w:lang w:val="en-US"/>
+        </w:rPr>
+        <w:t xml:space="preserve">[1] </w:t>
+      </w:r>
+      <w:r>
+        <w:rPr>
+          <w:lang w:val="en-US"/>
+        </w:rPr>
+        <w:t>Challenges in Representation Learning: A report on three machine learning</w:t>
+      </w:r>
+    </w:p>
+    <w:p>
+      <w:pPr>
+        <w:rPr>
+          <w:lang w:val="en-US"/>
+        </w:rPr>
+      </w:pPr>
+      <w:r>
+        <w:rPr>
+          <w:lang w:val="en-US"/>
+        </w:rPr>
+        <w:t>contests." I Goodfellow, D Erhan, PL Carrier, A Courville, M Mirza, B</w:t>
+      </w:r>
+    </w:p>
+    <w:p>
+      <w:pPr>
+        <w:rPr>
+          <w:lang w:val="en-US"/>
+        </w:rPr>
+      </w:pPr>
+      <w:r>
+        <w:rPr>
+          <w:lang w:val="en-US"/>
+        </w:rPr>
+        <w:t>Hamner, W Cukierski, Y Tang, DH Lee, Y Zhou, C Ramaiah, F Feng, R Li,</w:t>
+      </w:r>
+    </w:p>
+    <w:p>
+      <w:pPr>
+        <w:rPr>
+          <w:lang w:val="en-US"/>
+        </w:rPr>
+      </w:pPr>
+      <w:r>
+        <w:rPr>
+          <w:lang w:val="en-US"/>
+        </w:rPr>
+        <w:t>X Wang, D Athanasakis, J Shawe-Taylor, M Milakov, J Park, R Ionescu,</w:t>
+      </w:r>
+    </w:p>
+    <w:p>
+      <w:pPr>
+        <w:rPr>
+          <w:lang w:val="en-US"/>
+        </w:rPr>
+      </w:pPr>
+      <w:r>
+        <w:rPr>
+          <w:lang w:val="en-US"/>
+        </w:rPr>
+        <w:t>M Popescu, C Grozea, J Bergstra, J Xie, L Romaszko, B Xu, Z Chuang, and</w:t>
+      </w:r>
+    </w:p>
+    <w:p>
+      <w:pPr>
+        <w:rPr>
+          <w:lang w:val="en-US"/>
+        </w:rPr>
+      </w:pPr>
+      <w:r>
+        <w:rPr>
+          <w:lang w:val="en-US"/>
+        </w:rPr>
+        <w:t>Y. Bengio. arXiv 2013.</w:t>
       </w:r>
     </w:p>
     <w:sectPr>
+      <w:headerReference w:type="default" r:id="rId8"/>
       <w:pgSz w:w="11906" w:h="16838"/>
       <w:pgMar w:top="1440" w:right="1440" w:bottom="1440" w:left="1440" w:header="708" w:footer="708" w:gutter="0"/>
       <w:cols w:space="708"/>
@@ -338,6 +442,290 @@
     </w:sectPr>
   </w:body>
 </w:document>
+</file>
+
+<file path=word/endnotes.xml><?xml version="1.0" encoding="utf-8"?>
+<w:endnotes xmlns:wpc="http://schemas.microsoft.com/office/word/2010/wordprocessingCanvas" xmlns:cx="http://schemas.microsoft.com/office/drawing/2014/chartex" xmlns:cx1="http://schemas.microsoft.com/office/drawing/2015/9/8/chartex" xmlns:cx2="http://schemas.microsoft.com/office/drawing/2015/10/21/chartex" xmlns:cx3="http://schemas.microsoft.com/office/drawing/2016/5/9/chartex" xmlns:cx4="http://schemas.microsoft.com/office/drawing/2016/5/10/chartex" xmlns:cx5="http://schemas.microsoft.com/office/drawing/2016/5/11/chartex" xmlns:cx6="http://schemas.microsoft.com/office/drawing/2016/5/12/chartex" xmlns:cx7="http://schemas.microsoft.com/office/drawing/2016/5/13/chartex" xmlns:cx8="http://schemas.microsoft.com/office/drawing/2016/5/14/chartex" xmlns:mc="http://schemas.openxmlformats.org/markup-compatibility/2006" xmlns:aink="http://schemas.microsoft.com/office/drawing/2016/ink" xmlns:am3d="http://schemas.microsoft.com/office/drawing/2017/model3d" xmlns:o="urn:schemas-microsoft-com:office:office" xmlns:oel="http://schemas.microsoft.com/office/2019/extlst" xmlns:r="http://schemas.openxmlformats.org/officeDocument/2006/relationships" xmlns:m="http://schemas.openxmlformats.org/officeDocument/2006/math" xmlns:v="urn:schemas-microsoft-com:vml" xmlns:wp14="http://schemas.microsoft.com/office/word/2010/wordprocessingDrawing" xmlns:wp="http://schemas.openxmlformats.org/drawingml/2006/wordprocessingDrawing" xmlns:w10="urn:schemas-microsoft-com:office:word" xmlns:w="http://schemas.openxmlformats.org/wordprocessingml/2006/main" xmlns:w14="http://schemas.microsoft.com/office/word/2010/wordml" xmlns:w15="http://schemas.microsoft.com/office/word/2012/wordml" xmlns:w16cex="http://schemas.microsoft.com/office/word/2018/wordml/cex" xmlns:w16cid="http://schemas.microsoft.com/office/word/2016/wordml/cid" xmlns:w16="http://schemas.microsoft.com/office/word/2018/wordml" xmlns:w16sdtdh="http://schemas.microsoft.com/office/word/2020/wordml/sdtdatahash" xmlns:w16se="http://schemas.microsoft.com/office/word/2015/wordml/symex" xmlns:wpg="http://schemas.microsoft.com/office/word/2010/wordprocessingGroup" xmlns:wpi="http://schemas.microsoft.com/office/word/2010/wordprocessingInk" xmlns:wne="http://schemas.microsoft.com/office/word/2006/wordml" xmlns:wps="http://schemas.microsoft.com/office/word/2010/wordprocessingShape" mc:Ignorable="w14 w15 w16se w16cid w16 w16cex w16sdtdh wp14">
+  <w:endnote w:type="separator" w:id="-1">
+    <w:p>
+      <w:r>
+        <w:separator/>
+      </w:r>
+    </w:p>
+  </w:endnote>
+  <w:endnote w:type="continuationSeparator" w:id="0">
+    <w:p>
+      <w:r>
+        <w:continuationSeparator/>
+      </w:r>
+    </w:p>
+  </w:endnote>
+</w:endnotes>
+</file>
+
+<file path=word/footnotes.xml><?xml version="1.0" encoding="utf-8"?>
+<w:footnotes xmlns:wpc="http://schemas.microsoft.com/office/word/2010/wordprocessingCanvas" xmlns:cx="http://schemas.microsoft.com/office/drawing/2014/chartex" xmlns:cx1="http://schemas.microsoft.com/office/drawing/2015/9/8/chartex" xmlns:cx2="http://schemas.microsoft.com/office/drawing/2015/10/21/chartex" xmlns:cx3="http://schemas.microsoft.com/office/drawing/2016/5/9/chartex" xmlns:cx4="http://schemas.microsoft.com/office/drawing/2016/5/10/chartex" xmlns:cx5="http://schemas.microsoft.com/office/drawing/2016/5/11/chartex" xmlns:cx6="http://schemas.microsoft.com/office/drawing/2016/5/12/chartex" xmlns:cx7="http://schemas.microsoft.com/office/drawing/2016/5/13/chartex" xmlns:cx8="http://schemas.microsoft.com/office/drawing/2016/5/14/chartex" xmlns:mc="http://schemas.openxmlformats.org/markup-compatibility/2006" xmlns:aink="http://schemas.microsoft.com/office/drawing/2016/ink" xmlns:am3d="http://schemas.microsoft.com/office/drawing/2017/model3d" xmlns:o="urn:schemas-microsoft-com:office:office" xmlns:oel="http://schemas.microsoft.com/office/2019/extlst" xmlns:r="http://schemas.openxmlformats.org/officeDocument/2006/relationships" xmlns:m="http://schemas.openxmlformats.org/officeDocument/2006/math" xmlns:v="urn:schemas-microsoft-com:vml" xmlns:wp14="http://schemas.microsoft.com/office/word/2010/wordprocessingDrawing" xmlns:wp="http://schemas.openxmlformats.org/drawingml/2006/wordprocessingDrawing" xmlns:w10="urn:schemas-microsoft-com:office:word" xmlns:w="http://schemas.openxmlformats.org/wordprocessingml/2006/main" xmlns:w14="http://schemas.microsoft.com/office/word/2010/wordml" xmlns:w15="http://schemas.microsoft.com/office/word/2012/wordml" xmlns:w16cex="http://schemas.microsoft.com/office/word/2018/wordml/cex" xmlns:w16cid="http://schemas.microsoft.com/office/word/2016/wordml/cid" xmlns:w16="http://schemas.microsoft.com/office/word/2018/wordml" xmlns:w16sdtdh="http://schemas.microsoft.com/office/word/2020/wordml/sdtdatahash" xmlns:w16se="http://schemas.microsoft.com/office/word/2015/wordml/symex" xmlns:wpg="http://schemas.microsoft.com/office/word/2010/wordprocessingGroup" xmlns:wpi="http://schemas.microsoft.com/office/word/2010/wordprocessingInk" xmlns:wne="http://schemas.microsoft.com/office/word/2006/wordml" xmlns:wps="http://schemas.microsoft.com/office/word/2010/wordprocessingShape" mc:Ignorable="w14 w15 w16se w16cid w16 w16cex w16sdtdh wp14">
+  <w:footnote w:type="separator" w:id="-1">
+    <w:p>
+      <w:r>
+        <w:separator/>
+      </w:r>
+    </w:p>
+  </w:footnote>
+  <w:footnote w:type="continuationSeparator" w:id="0">
+    <w:p>
+      <w:r>
+        <w:continuationSeparator/>
+      </w:r>
+    </w:p>
+  </w:footnote>
+  <w:footnote w:id="1">
+    <w:p>
+      <w:pPr>
+        <w:pStyle w:val="FootnoteText"/>
+        <w:rPr>
+          <w:lang w:val="en-CH"/>
+        </w:rPr>
+      </w:pPr>
+      <w:r>
+        <w:rPr>
+          <w:rStyle w:val="FootnoteReference"/>
+        </w:rPr>
+        <w:footnoteRef/>
+      </w:r>
+      <w:r>
+        <w:t xml:space="preserve"> </w:t>
+      </w:r>
+      <w:r>
+        <w:t>Goodfellow, I., Erhan, D., Carrier, P.-L., Courville, A., Mirza, M., Hamner, B., … Bengio, Y. (2013). Challenges in Representation Learning: A report on three machine learning contests. Retrieved from http://arxiv.org/abs/1307.0414</w:t>
+      </w:r>
+    </w:p>
+  </w:footnote>
+</w:footnotes>
+</file>
+
+<file path=word/header1.xml><?xml version="1.0" encoding="utf-8"?>
+<w:hdr xmlns:wpc="http://schemas.microsoft.com/office/word/2010/wordprocessingCanvas" xmlns:cx="http://schemas.microsoft.com/office/drawing/2014/chartex" xmlns:cx1="http://schemas.microsoft.com/office/drawing/2015/9/8/chartex" xmlns:cx2="http://schemas.microsoft.com/office/drawing/2015/10/21/chartex" xmlns:cx3="http://schemas.microsoft.com/office/drawing/2016/5/9/chartex" xmlns:cx4="http://schemas.microsoft.com/office/drawing/2016/5/10/chartex" xmlns:cx5="http://schemas.microsoft.com/office/drawing/2016/5/11/chartex" xmlns:cx6="http://schemas.microsoft.com/office/drawing/2016/5/12/chartex" xmlns:cx7="http://schemas.microsoft.com/office/drawing/2016/5/13/chartex" xmlns:cx8="http://schemas.microsoft.com/office/drawing/2016/5/14/chartex" xmlns:mc="http://schemas.openxmlformats.org/markup-compatibility/2006" xmlns:aink="http://schemas.microsoft.com/office/drawing/2016/ink" xmlns:am3d="http://schemas.microsoft.com/office/drawing/2017/model3d" xmlns:o="urn:schemas-microsoft-com:office:office" xmlns:oel="http://schemas.microsoft.com/office/2019/extlst" xmlns:r="http://schemas.openxmlformats.org/officeDocument/2006/relationships" xmlns:m="http://schemas.openxmlformats.org/officeDocument/2006/math" xmlns:v="urn:schemas-microsoft-com:vml" xmlns:wp14="http://schemas.microsoft.com/office/word/2010/wordprocessingDrawing" xmlns:wp="http://schemas.openxmlformats.org/drawingml/2006/wordprocessingDrawing" xmlns:w10="urn:schemas-microsoft-com:office:word" xmlns:w="http://schemas.openxmlformats.org/wordprocessingml/2006/main" xmlns:w14="http://schemas.microsoft.com/office/word/2010/wordml" xmlns:w15="http://schemas.microsoft.com/office/word/2012/wordml" xmlns:w16cex="http://schemas.microsoft.com/office/word/2018/wordml/cex" xmlns:w16cid="http://schemas.microsoft.com/office/word/2016/wordml/cid" xmlns:w16="http://schemas.microsoft.com/office/word/2018/wordml" xmlns:w16sdtdh="http://schemas.microsoft.com/office/word/2020/wordml/sdtdatahash" xmlns:w16se="http://schemas.microsoft.com/office/word/2015/wordml/symex" xmlns:wpg="http://schemas.microsoft.com/office/word/2010/wordprocessingGroup" xmlns:wpi="http://schemas.microsoft.com/office/word/2010/wordprocessingInk" xmlns:wne="http://schemas.microsoft.com/office/word/2006/wordml" xmlns:wps="http://schemas.microsoft.com/office/word/2010/wordprocessingShape" mc:Ignorable="w14 w15 w16se w16cid w16 w16cex w16sdtdh wp14">
+  <w:p>
+    <w:pPr>
+      <w:pStyle w:val="Header"/>
+      <w:rPr>
+        <w:lang w:val="en-CH"/>
+      </w:rPr>
+    </w:pPr>
+    <w:r>
+      <w:rPr>
+        <w:lang w:val="en-CH"/>
+      </w:rPr>
+      <w:t>DSPRO2-FS24</w:t>
+    </w:r>
+    <w:r>
+      <w:rPr>
+        <w:lang w:val="en-CH"/>
+      </w:rPr>
+      <w:tab/>
+    </w:r>
+    <w:r>
+      <w:rPr>
+        <w:lang w:val="en-CH"/>
+      </w:rPr>
+      <w:t>Project proposal</w:t>
+    </w:r>
+    <w:r>
+      <w:rPr>
+        <w:lang w:val="en-CH"/>
+      </w:rPr>
+      <w:tab/>
+      <w:t>Group 9</w:t>
+    </w:r>
+  </w:p>
+</w:hdr>
+</file>
+
+<file path=word/numbering.xml><?xml version="1.0" encoding="utf-8"?>
+<w:numbering xmlns:wpc="http://schemas.microsoft.com/office/word/2010/wordprocessingCanvas" xmlns:cx="http://schemas.microsoft.com/office/drawing/2014/chartex" xmlns:cx1="http://schemas.microsoft.com/office/drawing/2015/9/8/chartex" xmlns:cx2="http://schemas.microsoft.com/office/drawing/2015/10/21/chartex" xmlns:cx3="http://schemas.microsoft.com/office/drawing/2016/5/9/chartex" xmlns:cx4="http://schemas.microsoft.com/office/drawing/2016/5/10/chartex" xmlns:cx5="http://schemas.microsoft.com/office/drawing/2016/5/11/chartex" xmlns:cx6="http://schemas.microsoft.com/office/drawing/2016/5/12/chartex" xmlns:cx7="http://schemas.microsoft.com/office/drawing/2016/5/13/chartex" xmlns:cx8="http://schemas.microsoft.com/office/drawing/2016/5/14/chartex" xmlns:mc="http://schemas.openxmlformats.org/markup-compatibility/2006" xmlns:aink="http://schemas.microsoft.com/office/drawing/2016/ink" xmlns:am3d="http://schemas.microsoft.com/office/drawing/2017/model3d" xmlns:o="urn:schemas-microsoft-com:office:office" xmlns:oel="http://schemas.microsoft.com/office/2019/extlst" xmlns:r="http://schemas.openxmlformats.org/officeDocument/2006/relationships" xmlns:m="http://schemas.openxmlformats.org/officeDocument/2006/math" xmlns:v="urn:schemas-microsoft-com:vml" xmlns:wp14="http://schemas.microsoft.com/office/word/2010/wordprocessingDrawing" xmlns:wp="http://schemas.openxmlformats.org/drawingml/2006/wordprocessingDrawing" xmlns:w10="urn:schemas-microsoft-com:office:word" xmlns:w="http://schemas.openxmlformats.org/wordprocessingml/2006/main" xmlns:w14="http://schemas.microsoft.com/office/word/2010/wordml" xmlns:w15="http://schemas.microsoft.com/office/word/2012/wordml" xmlns:w16cex="http://schemas.microsoft.com/office/word/2018/wordml/cex" xmlns:w16cid="http://schemas.microsoft.com/office/word/2016/wordml/cid" xmlns:w16="http://schemas.microsoft.com/office/word/2018/wordml" xmlns:w16sdtdh="http://schemas.microsoft.com/office/word/2020/wordml/sdtdatahash" xmlns:w16se="http://schemas.microsoft.com/office/word/2015/wordml/symex" xmlns:wpg="http://schemas.microsoft.com/office/word/2010/wordprocessingGroup" xmlns:wpi="http://schemas.microsoft.com/office/word/2010/wordprocessingInk" xmlns:wne="http://schemas.microsoft.com/office/word/2006/wordml" xmlns:wps="http://schemas.microsoft.com/office/word/2010/wordprocessingShape" mc:Ignorable="w14 w15 w16se w16cid w16 w16cex w16sdtdh wp14">
+  <w:abstractNum w:abstractNumId="0" w15:restartNumberingAfterBreak="0">
+    <w:nsid w:val="5BF74F81"/>
+    <w:multiLevelType w:val="hybridMultilevel"/>
+    <w:tmpl w:val="A52CF4D0"/>
+    <w:lvl w:ilvl="0" w:tplc="0807000F">
+      <w:start w:val="1"/>
+      <w:numFmt w:val="decimal"/>
+      <w:lvlText w:val="%1."/>
+      <w:lvlJc w:val="left"/>
+      <w:pPr>
+        <w:ind w:left="720" w:hanging="360"/>
+      </w:pPr>
+    </w:lvl>
+    <w:lvl w:ilvl="1" w:tplc="08070019" w:tentative="1">
+      <w:start w:val="1"/>
+      <w:numFmt w:val="lowerLetter"/>
+      <w:lvlText w:val="%2."/>
+      <w:lvlJc w:val="left"/>
+      <w:pPr>
+        <w:ind w:left="1440" w:hanging="360"/>
+      </w:pPr>
+    </w:lvl>
+    <w:lvl w:ilvl="2" w:tplc="0807001B" w:tentative="1">
+      <w:start w:val="1"/>
+      <w:numFmt w:val="lowerRoman"/>
+      <w:lvlText w:val="%3."/>
+      <w:lvlJc w:val="right"/>
+      <w:pPr>
+        <w:ind w:left="2160" w:hanging="180"/>
+      </w:pPr>
+    </w:lvl>
+    <w:lvl w:ilvl="3" w:tplc="0807000F" w:tentative="1">
+      <w:start w:val="1"/>
+      <w:numFmt w:val="decimal"/>
+      <w:lvlText w:val="%4."/>
+      <w:lvlJc w:val="left"/>
+      <w:pPr>
+        <w:ind w:left="2880" w:hanging="360"/>
+      </w:pPr>
+    </w:lvl>
+    <w:lvl w:ilvl="4" w:tplc="08070019" w:tentative="1">
+      <w:start w:val="1"/>
+      <w:numFmt w:val="lowerLetter"/>
+      <w:lvlText w:val="%5."/>
+      <w:lvlJc w:val="left"/>
+      <w:pPr>
+        <w:ind w:left="3600" w:hanging="360"/>
+      </w:pPr>
+    </w:lvl>
+    <w:lvl w:ilvl="5" w:tplc="0807001B" w:tentative="1">
+      <w:start w:val="1"/>
+      <w:numFmt w:val="lowerRoman"/>
+      <w:lvlText w:val="%6."/>
+      <w:lvlJc w:val="right"/>
+      <w:pPr>
+        <w:ind w:left="4320" w:hanging="180"/>
+      </w:pPr>
+    </w:lvl>
+    <w:lvl w:ilvl="6" w:tplc="0807000F" w:tentative="1">
+      <w:start w:val="1"/>
+      <w:numFmt w:val="decimal"/>
+      <w:lvlText w:val="%7."/>
+      <w:lvlJc w:val="left"/>
+      <w:pPr>
+        <w:ind w:left="5040" w:hanging="360"/>
+      </w:pPr>
+    </w:lvl>
+    <w:lvl w:ilvl="7" w:tplc="08070019" w:tentative="1">
+      <w:start w:val="1"/>
+      <w:numFmt w:val="lowerLetter"/>
+      <w:lvlText w:val="%8."/>
+      <w:lvlJc w:val="left"/>
+      <w:pPr>
+        <w:ind w:left="5760" w:hanging="360"/>
+      </w:pPr>
+    </w:lvl>
+    <w:lvl w:ilvl="8" w:tplc="0807001B" w:tentative="1">
+      <w:start w:val="1"/>
+      <w:numFmt w:val="lowerRoman"/>
+      <w:lvlText w:val="%9."/>
+      <w:lvlJc w:val="right"/>
+      <w:pPr>
+        <w:ind w:left="6480" w:hanging="180"/>
+      </w:pPr>
+    </w:lvl>
+  </w:abstractNum>
+  <w:abstractNum w:abstractNumId="1" w15:restartNumberingAfterBreak="0">
+    <w:nsid w:val="5D9B4045"/>
+    <w:multiLevelType w:val="hybridMultilevel"/>
+    <w:tmpl w:val="B50408EE"/>
+    <w:lvl w:ilvl="0" w:tplc="0807000F">
+      <w:start w:val="1"/>
+      <w:numFmt w:val="decimal"/>
+      <w:lvlText w:val="%1."/>
+      <w:lvlJc w:val="left"/>
+      <w:pPr>
+        <w:ind w:left="720" w:hanging="360"/>
+      </w:pPr>
+      <w:rPr>
+        <w:rFonts w:hint="default"/>
+      </w:rPr>
+    </w:lvl>
+    <w:lvl w:ilvl="1" w:tplc="08070019" w:tentative="1">
+      <w:start w:val="1"/>
+      <w:numFmt w:val="lowerLetter"/>
+      <w:lvlText w:val="%2."/>
+      <w:lvlJc w:val="left"/>
+      <w:pPr>
+        <w:ind w:left="1440" w:hanging="360"/>
+      </w:pPr>
+    </w:lvl>
+    <w:lvl w:ilvl="2" w:tplc="0807001B" w:tentative="1">
+      <w:start w:val="1"/>
+      <w:numFmt w:val="lowerRoman"/>
+      <w:lvlText w:val="%3."/>
+      <w:lvlJc w:val="right"/>
+      <w:pPr>
+        <w:ind w:left="2160" w:hanging="180"/>
+      </w:pPr>
+    </w:lvl>
+    <w:lvl w:ilvl="3" w:tplc="0807000F" w:tentative="1">
+      <w:start w:val="1"/>
+      <w:numFmt w:val="decimal"/>
+      <w:lvlText w:val="%4."/>
+      <w:lvlJc w:val="left"/>
+      <w:pPr>
+        <w:ind w:left="2880" w:hanging="360"/>
+      </w:pPr>
+    </w:lvl>
+    <w:lvl w:ilvl="4" w:tplc="08070019" w:tentative="1">
+      <w:start w:val="1"/>
+      <w:numFmt w:val="lowerLetter"/>
+      <w:lvlText w:val="%5."/>
+      <w:lvlJc w:val="left"/>
+      <w:pPr>
+        <w:ind w:left="3600" w:hanging="360"/>
+      </w:pPr>
+    </w:lvl>
+    <w:lvl w:ilvl="5" w:tplc="0807001B" w:tentative="1">
+      <w:start w:val="1"/>
+      <w:numFmt w:val="lowerRoman"/>
+      <w:lvlText w:val="%6."/>
+      <w:lvlJc w:val="right"/>
+      <w:pPr>
+        <w:ind w:left="4320" w:hanging="180"/>
+      </w:pPr>
+    </w:lvl>
+    <w:lvl w:ilvl="6" w:tplc="0807000F" w:tentative="1">
+      <w:start w:val="1"/>
+      <w:numFmt w:val="decimal"/>
+      <w:lvlText w:val="%7."/>
+      <w:lvlJc w:val="left"/>
+      <w:pPr>
+        <w:ind w:left="5040" w:hanging="360"/>
+      </w:pPr>
+    </w:lvl>
+    <w:lvl w:ilvl="7" w:tplc="08070019" w:tentative="1">
+      <w:start w:val="1"/>
+      <w:numFmt w:val="lowerLetter"/>
+      <w:lvlText w:val="%8."/>
+      <w:lvlJc w:val="left"/>
+      <w:pPr>
+        <w:ind w:left="5760" w:hanging="360"/>
+      </w:pPr>
+    </w:lvl>
+    <w:lvl w:ilvl="8" w:tplc="0807001B" w:tentative="1">
+      <w:start w:val="1"/>
+      <w:numFmt w:val="lowerRoman"/>
+      <w:lvlText w:val="%9."/>
+      <w:lvlJc w:val="right"/>
+      <w:pPr>
+        <w:ind w:left="6480" w:hanging="180"/>
+      </w:pPr>
+    </w:lvl>
+  </w:abstractNum>
+  <w:num w:numId="1" w16cid:durableId="1731804713">
+    <w:abstractNumId w:val="1"/>
+  </w:num>
+  <w:num w:numId="2" w16cid:durableId="1565876302">
+    <w:abstractNumId w:val="0"/>
+  </w:num>
+</w:numbering>
 </file>
 
 <file path=word/styles.xml><?xml version="1.0" encoding="utf-8"?>
@@ -1252,6 +1640,92 @@
       <w:spacing w:val="5"/>
     </w:rPr>
   </w:style>
+  <w:style w:type="paragraph" w:styleId="Header">
+    <w:name w:val="header"/>
+    <w:basedOn w:val="Normal"/>
+    <w:link w:val="HeaderChar"/>
+    <w:uiPriority w:val="99"/>
+    <w:unhideWhenUsed/>
+    <w:rsid w:val="002E2C3B"/>
+    <w:pPr>
+      <w:tabs>
+        <w:tab w:val="center" w:pos="4536"/>
+        <w:tab w:val="right" w:pos="9072"/>
+      </w:tabs>
+    </w:pPr>
+  </w:style>
+  <w:style w:type="character" w:customStyle="1" w:styleId="HeaderChar">
+    <w:name w:val="Header Char"/>
+    <w:basedOn w:val="DefaultParagraphFont"/>
+    <w:link w:val="Header"/>
+    <w:uiPriority w:val="99"/>
+    <w:rsid w:val="002E2C3B"/>
+  </w:style>
+  <w:style w:type="paragraph" w:styleId="Footer">
+    <w:name w:val="footer"/>
+    <w:basedOn w:val="Normal"/>
+    <w:link w:val="FooterChar"/>
+    <w:uiPriority w:val="99"/>
+    <w:unhideWhenUsed/>
+    <w:rsid w:val="002E2C3B"/>
+    <w:pPr>
+      <w:tabs>
+        <w:tab w:val="center" w:pos="4536"/>
+        <w:tab w:val="right" w:pos="9072"/>
+      </w:tabs>
+    </w:pPr>
+  </w:style>
+  <w:style w:type="character" w:customStyle="1" w:styleId="FooterChar">
+    <w:name w:val="Footer Char"/>
+    <w:basedOn w:val="DefaultParagraphFont"/>
+    <w:link w:val="Footer"/>
+    <w:uiPriority w:val="99"/>
+    <w:rsid w:val="002E2C3B"/>
+  </w:style>
+  <w:style w:type="paragraph" w:styleId="FootnoteText">
+    <w:name w:val="footnote text"/>
+    <w:basedOn w:val="Normal"/>
+    <w:link w:val="FootnoteTextChar"/>
+    <w:uiPriority w:val="99"/>
+    <w:semiHidden/>
+    <w:unhideWhenUsed/>
+    <w:rsid w:val="002E2C3B"/>
+    <w:rPr>
+      <w:sz w:val="20"/>
+      <w:szCs w:val="20"/>
+    </w:rPr>
+  </w:style>
+  <w:style w:type="character" w:customStyle="1" w:styleId="FootnoteTextChar">
+    <w:name w:val="Footnote Text Char"/>
+    <w:basedOn w:val="DefaultParagraphFont"/>
+    <w:link w:val="FootnoteText"/>
+    <w:uiPriority w:val="99"/>
+    <w:semiHidden/>
+    <w:rsid w:val="002E2C3B"/>
+    <w:rPr>
+      <w:sz w:val="20"/>
+      <w:szCs w:val="20"/>
+    </w:rPr>
+  </w:style>
+  <w:style w:type="character" w:styleId="FootnoteReference">
+    <w:name w:val="footnote reference"/>
+    <w:basedOn w:val="DefaultParagraphFont"/>
+    <w:uiPriority w:val="99"/>
+    <w:semiHidden/>
+    <w:unhideWhenUsed/>
+    <w:rsid w:val="002E2C3B"/>
+    <w:rPr>
+      <w:vertAlign w:val="superscript"/>
+    </w:rPr>
+  </w:style>
+  <w:style w:type="paragraph" w:styleId="Bibliography">
+    <w:name w:val="Bibliography"/>
+    <w:basedOn w:val="Normal"/>
+    <w:next w:val="Normal"/>
+    <w:uiPriority w:val="37"/>
+    <w:unhideWhenUsed/>
+    <w:rsid w:val="00542589"/>
+  </w:style>
 </w:styles>
 </file>
 
@@ -1548,4 +2022,23 @@
     </a:ext>
   </a:extLst>
 </a:theme>
+</file>
+
+<file path=customXml/item1.xml><?xml version="1.0" encoding="utf-8"?>
+<b:Sources xmlns:b="http://schemas.openxmlformats.org/officeDocument/2006/bibliography" xmlns="http://schemas.openxmlformats.org/officeDocument/2006/bibliography" SelectedStyle="\APASixthEditionOfficeOnline.xsl" StyleName="APA" Version="6">
+  <b:Source>
+    <b:Tag>Placeholder1</b:Tag>
+    <b:SourceType>Misc</b:SourceType>
+    <b:Guid>{D0956A9B-185B-4932-A9B9-C7F45B0384A0}</b:Guid>
+    <b:RefOrder>1</b:RefOrder>
+  </b:Source>
+</b:Sources>
+</file>
+
+<file path=customXml/itemProps1.xml><?xml version="1.0" encoding="utf-8"?>
+<ds:datastoreItem xmlns:ds="http://schemas.openxmlformats.org/officeDocument/2006/customXml" ds:itemID="{D90789F4-AA0C-46A9-838B-62A87AC3EE63}">
+  <ds:schemaRefs>
+    <ds:schemaRef ds:uri="http://schemas.openxmlformats.org/officeDocument/2006/bibliography"/>
+  </ds:schemaRefs>
+</ds:datastoreItem>
 </file>
</xml_diff>